<commit_message>
Add some basic info on NodalView and Napoleon, update CV file
</commit_message>
<xml_diff>
--- a/Output/files/Curriculum Vitae.docx
+++ b/Output/files/Curriculum Vitae.docx
@@ -48,7 +48,93 @@
               <mc:AlternateContent>
                 <mc:Choice Requires="wps">
                   <w:drawing>
-                    <wp:anchor distT="0" distB="0" distL="114300" distR="114300" simplePos="0" relativeHeight="251659264" behindDoc="1" locked="0" layoutInCell="1" allowOverlap="1" wp14:anchorId="75E06853" wp14:editId="7A731EAE">
+                    <wp:anchor distT="0" distB="0" distL="114300" distR="114300" simplePos="0" relativeHeight="251658239" behindDoc="1" locked="0" layoutInCell="1" allowOverlap="1" wp14:anchorId="3451B5F0" wp14:editId="29D333E2">
+                      <wp:simplePos x="0" y="0"/>
+                      <wp:positionH relativeFrom="column">
+                        <wp:posOffset>-281940</wp:posOffset>
+                      </wp:positionH>
+                      <wp:positionV relativeFrom="page">
+                        <wp:posOffset>-386715</wp:posOffset>
+                      </wp:positionV>
+                      <wp:extent cx="3127375" cy="11618595"/>
+                      <wp:effectExtent l="0" t="0" r="0" b="1905"/>
+                      <wp:wrapNone/>
+                      <wp:docPr id="3" name="Rectangle 3"/>
+                      <wp:cNvGraphicFramePr/>
+                      <a:graphic xmlns:a="http://schemas.openxmlformats.org/drawingml/2006/main">
+                        <a:graphicData uri="http://schemas.microsoft.com/office/word/2010/wordprocessingShape">
+                          <wps:wsp>
+                            <wps:cNvSpPr/>
+                            <wps:spPr>
+                              <a:xfrm>
+                                <a:off x="0" y="0"/>
+                                <a:ext cx="3127375" cy="11618595"/>
+                              </a:xfrm>
+                              <a:prstGeom prst="rect">
+                                <a:avLst/>
+                              </a:prstGeom>
+                              <a:solidFill>
+                                <a:srgbClr val="FC9F79"/>
+                              </a:solidFill>
+                              <a:ln>
+                                <a:noFill/>
+                              </a:ln>
+                            </wps:spPr>
+                            <wps:style>
+                              <a:lnRef idx="2">
+                                <a:schemeClr val="accent1">
+                                  <a:shade val="50000"/>
+                                </a:schemeClr>
+                              </a:lnRef>
+                              <a:fillRef idx="1">
+                                <a:schemeClr val="accent1"/>
+                              </a:fillRef>
+                              <a:effectRef idx="0">
+                                <a:schemeClr val="accent1"/>
+                              </a:effectRef>
+                              <a:fontRef idx="minor">
+                                <a:schemeClr val="lt1"/>
+                              </a:fontRef>
+                            </wps:style>
+                            <wps:bodyPr rot="0" spcFirstLastPara="0" vertOverflow="overflow" horzOverflow="overflow" vert="horz" wrap="square" lIns="91440" tIns="45720" rIns="91440" bIns="45720" numCol="1" spcCol="0" rtlCol="0" fromWordArt="0" anchor="ctr" anchorCtr="0" forceAA="0" compatLnSpc="1">
+                              <a:prstTxWarp prst="textNoShape">
+                                <a:avLst/>
+                              </a:prstTxWarp>
+                              <a:noAutofit/>
+                            </wps:bodyPr>
+                          </wps:wsp>
+                        </a:graphicData>
+                      </a:graphic>
+                      <wp14:sizeRelH relativeFrom="margin">
+                        <wp14:pctWidth>0</wp14:pctWidth>
+                      </wp14:sizeRelH>
+                      <wp14:sizeRelV relativeFrom="margin">
+                        <wp14:pctHeight>0</wp14:pctHeight>
+                      </wp14:sizeRelV>
+                    </wp:anchor>
+                  </w:drawing>
+                </mc:Choice>
+                <mc:Fallback>
+                  <w:pict>
+                    <v:rect w14:anchorId="6E5CDC3E" id="Rectangle 3" o:spid="_x0000_s1026" style="position:absolute;margin-left:-22.2pt;margin-top:-30.45pt;width:246.25pt;height:914.85pt;z-index:-251658241;visibility:visible;mso-wrap-style:square;mso-width-percent:0;mso-height-percent:0;mso-wrap-distance-left:9pt;mso-wrap-distance-top:0;mso-wrap-distance-right:9pt;mso-wrap-distance-bottom:0;mso-position-horizontal:absolute;mso-position-horizontal-relative:text;mso-position-vertical:absolute;mso-position-vertical-relative:page;mso-width-percent:0;mso-height-percent:0;mso-width-relative:margin;mso-height-relative:margin;v-text-anchor:middle" o:gfxdata="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" fillcolor="#fc9f79" stroked="f" strokeweight="1pt">
+                      <w10:wrap anchory="page"/>
+                    </v:rect>
+                  </w:pict>
+                </mc:Fallback>
+              </mc:AlternateContent>
+            </w:r>
+            <w:r>
+              <w:rPr>
+                <w:b/>
+                <w:bCs/>
+                <w:noProof/>
+                <w:sz w:val="40"/>
+                <w:szCs w:val="40"/>
+              </w:rPr>
+              <mc:AlternateContent>
+                <mc:Choice Requires="wps">
+                  <w:drawing>
+                    <wp:anchor distT="0" distB="0" distL="114300" distR="114300" simplePos="0" relativeHeight="251657214" behindDoc="1" locked="0" layoutInCell="1" allowOverlap="1" wp14:anchorId="75E06853" wp14:editId="260231FD">
                       <wp:simplePos x="0" y="0"/>
                       <wp:positionH relativeFrom="column">
                         <wp:posOffset>-281940</wp:posOffset>
@@ -116,7 +202,7 @@
                 </mc:Choice>
                 <mc:Fallback>
                   <w:pict>
-                    <v:rect w14:anchorId="2EC342B5" id="Rectangle 28" o:spid="_x0000_s1026" style="position:absolute;margin-left:-22.2pt;margin-top:-58.5pt;width:246.25pt;height:915pt;z-index:-251657216;visibility:visible;mso-wrap-style:square;mso-width-percent:0;mso-height-percent:0;mso-wrap-distance-left:9pt;mso-wrap-distance-top:0;mso-wrap-distance-right:9pt;mso-wrap-distance-bottom:0;mso-position-horizontal:absolute;mso-position-horizontal-relative:text;mso-position-vertical:absolute;mso-position-vertical-relative:page;mso-width-percent:0;mso-height-percent:0;mso-width-relative:margin;mso-height-relative:margin;v-text-anchor:middle" o:gfxdata="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" fillcolor="#fc9f79" stroked="f" strokeweight="1pt">
+                    <v:rect w14:anchorId="4E25671A" id="Rectangle 28" o:spid="_x0000_s1026" style="position:absolute;margin-left:-22.2pt;margin-top:-58.5pt;width:246.25pt;height:915pt;z-index:-251659266;visibility:visible;mso-wrap-style:square;mso-width-percent:0;mso-height-percent:0;mso-wrap-distance-left:9pt;mso-wrap-distance-top:0;mso-wrap-distance-right:9pt;mso-wrap-distance-bottom:0;mso-position-horizontal:absolute;mso-position-horizontal-relative:text;mso-position-vertical:absolute;mso-position-vertical-relative:page;mso-width-percent:0;mso-height-percent:0;mso-width-relative:margin;mso-height-relative:margin;v-text-anchor:middle" o:gfxdata="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" fillcolor="#fc9f79" stroked="f" strokeweight="1pt">
                       <w10:wrap anchory="page"/>
                     </v:rect>
                   </w:pict>
@@ -421,63 +507,58 @@
           </w:p>
           <w:p>
             <w:pPr>
-              <w:ind w:right="227"/>
-              <w:rPr>
-                <w:rFonts w:ascii="Times New Roman" w:eastAsia="Times New Roman" w:hAnsi="Times New Roman" w:cs="Times New Roman"/>
-                <w:lang w:eastAsia="en-GB"/>
-              </w:rPr>
-            </w:pPr>
-          </w:p>
-          <w:p>
-            <w:pPr>
               <w:autoSpaceDE w:val="0"/>
               <w:autoSpaceDN w:val="0"/>
               <w:adjustRightInd w:val="0"/>
               <w:rPr>
-                <w:rFonts w:ascii="Calibri" w:hAnsi="Calibri" w:cs="Arial"/>
-              </w:rPr>
-            </w:pPr>
-            <w:r>
-              <w:rPr>
-                <w:rFonts w:ascii="Calibri" w:hAnsi="Calibri" w:cs="Arial"/>
-              </w:rPr>
-              <w:t xml:space="preserve">Under my belt there are </w:t>
-            </w:r>
-            <w:r>
-              <w:rPr>
-                <w:rFonts w:ascii="Calibri" w:hAnsi="Calibri" w:cs="Arial"/>
-              </w:rPr>
-              <w:t>10</w:t>
-            </w:r>
-            <w:r>
-              <w:rPr>
-                <w:rFonts w:ascii="Calibri" w:hAnsi="Calibri" w:cs="Arial"/>
-              </w:rPr>
-              <w:t xml:space="preserve"> years of </w:t>
-            </w:r>
-            <w:r>
-              <w:rPr>
-                <w:rFonts w:ascii="Calibri" w:hAnsi="Calibri" w:cs="Arial"/>
-              </w:rPr>
-              <w:t xml:space="preserve">professional </w:t>
-            </w:r>
-            <w:r>
-              <w:rPr>
-                <w:rFonts w:ascii="Calibri" w:hAnsi="Calibri" w:cs="Arial"/>
-              </w:rPr>
-              <w:t>experience in Software Development. Recognized consistently for performance excellence and contribution to success. I have contributed to 1</w:t>
-            </w:r>
-            <w:r>
-              <w:rPr>
-                <w:rFonts w:ascii="Calibri" w:hAnsi="Calibri" w:cs="Arial"/>
-              </w:rPr>
-              <w:t>5</w:t>
-            </w:r>
-            <w:r>
-              <w:rPr>
-                <w:rFonts w:ascii="Calibri" w:hAnsi="Calibri" w:cs="Arial"/>
-              </w:rPr>
-              <w:t xml:space="preserve"> different apps that have been deployed to the App Store.</w:t>
+                <w:rFonts w:ascii="Times New Roman" w:eastAsia="Times New Roman" w:hAnsi="Times New Roman" w:cs="Times New Roman"/>
+                <w:lang w:eastAsia="en-GB"/>
+              </w:rPr>
+            </w:pPr>
+          </w:p>
+          <w:p>
+            <w:pPr>
+              <w:autoSpaceDE w:val="0"/>
+              <w:autoSpaceDN w:val="0"/>
+              <w:adjustRightInd w:val="0"/>
+              <w:rPr>
+                <w:rFonts w:ascii="Calibri" w:hAnsi="Calibri" w:cs="Arial"/>
+              </w:rPr>
+            </w:pPr>
+            <w:r>
+              <w:rPr>
+                <w:rFonts w:ascii="Times New Roman" w:eastAsia="Times New Roman" w:hAnsi="Times New Roman" w:cs="Times New Roman"/>
+                <w:lang w:eastAsia="en-GB"/>
+              </w:rPr>
+              <w:t xml:space="preserve">I am a highly experienced software developer with </w:t>
+            </w:r>
+            <w:r>
+              <w:rPr>
+                <w:rFonts w:ascii="Times New Roman" w:eastAsia="Times New Roman" w:hAnsi="Times New Roman" w:cs="Times New Roman"/>
+                <w:lang w:eastAsia="en-GB"/>
+              </w:rPr>
+              <w:t xml:space="preserve">over </w:t>
+            </w:r>
+            <w:r>
+              <w:rPr>
+                <w:rFonts w:ascii="Times New Roman" w:eastAsia="Times New Roman" w:hAnsi="Times New Roman" w:cs="Times New Roman"/>
+                <w:lang w:eastAsia="en-GB"/>
+              </w:rPr>
+              <w:t>a decade of professional expertise</w:t>
+            </w:r>
+            <w:r>
+              <w:rPr>
+                <w:rFonts w:ascii="Times New Roman" w:eastAsia="Times New Roman" w:hAnsi="Times New Roman" w:cs="Times New Roman"/>
+                <w:lang w:eastAsia="en-GB"/>
+              </w:rPr>
+              <w:t xml:space="preserve"> across several domains</w:t>
+            </w:r>
+            <w:r>
+              <w:rPr>
+                <w:rFonts w:ascii="Times New Roman" w:eastAsia="Times New Roman" w:hAnsi="Times New Roman" w:cs="Times New Roman"/>
+                <w:lang w:eastAsia="en-GB"/>
+              </w:rPr>
+              <w:t>. I have consistently been recognized for my exceptional performance and significant contributions to the success of various projects. I have played a key role in the development and deployment of 15 successful apps on the App Store.</w:t>
             </w:r>
             <w:r>
               <w:rPr>
@@ -2840,7 +2921,15 @@
                       <w:sz w:val="20"/>
                       <w:szCs w:val="20"/>
                     </w:rPr>
-                    <w:t>2022</w:t>
+                    <w:t>202</w:t>
+                  </w:r>
+                  <w:r>
+                    <w:rPr>
+                      <w:rFonts w:ascii="Calibri" w:hAnsi="Calibri" w:cs="Arial"/>
+                      <w:sz w:val="20"/>
+                      <w:szCs w:val="20"/>
+                    </w:rPr>
+                    <w:t>3</w:t>
                   </w:r>
                 </w:p>
                 <w:p>
@@ -3439,7 +3528,18 @@
                       <w:szCs w:val="20"/>
                       <w:lang w:eastAsia="en-GB"/>
                     </w:rPr>
-                    <w:t>AutoLayour</w:t>
+                    <w:t>AutoLayou</w:t>
+                  </w:r>
+                  <w:r>
+                    <w:rPr>
+                      <w:rFonts w:ascii="Calibri" w:eastAsia="Times New Roman" w:hAnsi="Calibri" w:cs="Arial"/>
+                      <w:color w:val="000000"/>
+                      <w:spacing w:val="2"/>
+                      <w:sz w:val="20"/>
+                      <w:szCs w:val="20"/>
+                      <w:lang w:eastAsia="en-GB"/>
+                    </w:rPr>
+                    <w:t>t</w:t>
                   </w:r>
                   <w:proofErr w:type="spellEnd"/>
                   <w:r>
@@ -3486,7 +3586,29 @@
                       <w:szCs w:val="20"/>
                       <w:lang w:eastAsia="en-GB"/>
                     </w:rPr>
-                    <w:t xml:space="preserve"> Very limited experience with </w:t>
+                    <w:t xml:space="preserve"> </w:t>
+                  </w:r>
+                  <w:r>
+                    <w:rPr>
+                      <w:rFonts w:ascii="Calibri" w:eastAsia="Times New Roman" w:hAnsi="Calibri" w:cs="Arial"/>
+                      <w:color w:val="000000"/>
+                      <w:spacing w:val="2"/>
+                      <w:sz w:val="20"/>
+                      <w:szCs w:val="20"/>
+                      <w:lang w:eastAsia="en-GB"/>
+                    </w:rPr>
+                    <w:t>L</w:t>
+                  </w:r>
+                  <w:r>
+                    <w:rPr>
+                      <w:rFonts w:ascii="Calibri" w:eastAsia="Times New Roman" w:hAnsi="Calibri" w:cs="Arial"/>
+                      <w:color w:val="000000"/>
+                      <w:spacing w:val="2"/>
+                      <w:sz w:val="20"/>
+                      <w:szCs w:val="20"/>
+                      <w:lang w:eastAsia="en-GB"/>
+                    </w:rPr>
+                    <w:t xml:space="preserve">imited experience with </w:t>
                   </w:r>
                   <w:proofErr w:type="spellStart"/>
                   <w:r>
@@ -7414,92 +7536,6 @@
                 <w:lang w:eastAsia="en-GB"/>
               </w:rPr>
             </w:pPr>
-            <w:r>
-              <w:rPr>
-                <w:b/>
-                <w:bCs/>
-                <w:noProof/>
-                <w:sz w:val="40"/>
-                <w:szCs w:val="40"/>
-              </w:rPr>
-              <mc:AlternateContent>
-                <mc:Choice Requires="wps">
-                  <w:drawing>
-                    <wp:anchor distT="0" distB="0" distL="114300" distR="114300" simplePos="0" relativeHeight="251667456" behindDoc="1" locked="0" layoutInCell="1" allowOverlap="1" wp14:anchorId="3451B5F0" wp14:editId="3DBD8657">
-                      <wp:simplePos x="0" y="0"/>
-                      <wp:positionH relativeFrom="column">
-                        <wp:posOffset>-281982</wp:posOffset>
-                      </wp:positionH>
-                      <wp:positionV relativeFrom="page">
-                        <wp:posOffset>-742950</wp:posOffset>
-                      </wp:positionV>
-                      <wp:extent cx="3127375" cy="11619087"/>
-                      <wp:effectExtent l="0" t="0" r="0" b="1905"/>
-                      <wp:wrapNone/>
-                      <wp:docPr id="3" name="Rectangle 3"/>
-                      <wp:cNvGraphicFramePr/>
-                      <a:graphic xmlns:a="http://schemas.openxmlformats.org/drawingml/2006/main">
-                        <a:graphicData uri="http://schemas.microsoft.com/office/word/2010/wordprocessingShape">
-                          <wps:wsp>
-                            <wps:cNvSpPr/>
-                            <wps:spPr>
-                              <a:xfrm>
-                                <a:off x="0" y="0"/>
-                                <a:ext cx="3127375" cy="11619087"/>
-                              </a:xfrm>
-                              <a:prstGeom prst="rect">
-                                <a:avLst/>
-                              </a:prstGeom>
-                              <a:solidFill>
-                                <a:srgbClr val="FC9F79"/>
-                              </a:solidFill>
-                              <a:ln>
-                                <a:noFill/>
-                              </a:ln>
-                            </wps:spPr>
-                            <wps:style>
-                              <a:lnRef idx="2">
-                                <a:schemeClr val="accent1">
-                                  <a:shade val="50000"/>
-                                </a:schemeClr>
-                              </a:lnRef>
-                              <a:fillRef idx="1">
-                                <a:schemeClr val="accent1"/>
-                              </a:fillRef>
-                              <a:effectRef idx="0">
-                                <a:schemeClr val="accent1"/>
-                              </a:effectRef>
-                              <a:fontRef idx="minor">
-                                <a:schemeClr val="lt1"/>
-                              </a:fontRef>
-                            </wps:style>
-                            <wps:bodyPr rot="0" spcFirstLastPara="0" vertOverflow="overflow" horzOverflow="overflow" vert="horz" wrap="square" lIns="91440" tIns="45720" rIns="91440" bIns="45720" numCol="1" spcCol="0" rtlCol="0" fromWordArt="0" anchor="ctr" anchorCtr="0" forceAA="0" compatLnSpc="1">
-                              <a:prstTxWarp prst="textNoShape">
-                                <a:avLst/>
-                              </a:prstTxWarp>
-                              <a:noAutofit/>
-                            </wps:bodyPr>
-                          </wps:wsp>
-                        </a:graphicData>
-                      </a:graphic>
-                      <wp14:sizeRelH relativeFrom="margin">
-                        <wp14:pctWidth>0</wp14:pctWidth>
-                      </wp14:sizeRelH>
-                      <wp14:sizeRelV relativeFrom="margin">
-                        <wp14:pctHeight>0</wp14:pctHeight>
-                      </wp14:sizeRelV>
-                    </wp:anchor>
-                  </w:drawing>
-                </mc:Choice>
-                <mc:Fallback>
-                  <w:pict>
-                    <v:rect w14:anchorId="41BFBC6F" id="Rectangle 3" o:spid="_x0000_s1026" style="position:absolute;margin-left:-22.2pt;margin-top:-58.5pt;width:246.25pt;height:914.9pt;z-index:-251649024;visibility:visible;mso-wrap-style:square;mso-width-percent:0;mso-height-percent:0;mso-wrap-distance-left:9pt;mso-wrap-distance-top:0;mso-wrap-distance-right:9pt;mso-wrap-distance-bottom:0;mso-position-horizontal:absolute;mso-position-horizontal-relative:text;mso-position-vertical:absolute;mso-position-vertical-relative:page;mso-width-percent:0;mso-height-percent:0;mso-width-relative:margin;mso-height-relative:margin;v-text-anchor:middle" o:gfxdata="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" fillcolor="#fc9f79" stroked="f" strokeweight="1pt">
-                      <w10:wrap anchory="page"/>
-                    </v:rect>
-                  </w:pict>
-                </mc:Fallback>
-              </mc:AlternateContent>
-            </w:r>
             <w:r>
               <w:rPr>
                 <w:rFonts w:ascii="Times New Roman" w:eastAsia="Times New Roman" w:hAnsi="Times New Roman" w:cs="Times New Roman"/>
@@ -10132,7 +10168,6 @@
   <w:style w:type="character" w:default="1" w:styleId="DefaultParagraphFont">
     <w:name w:val="Default Paragraph Font"/>
     <w:uiPriority w:val="1"/>
-    <w:semiHidden/>
     <w:unhideWhenUsed/>
   </w:style>
   <w:style w:type="table" w:default="1" w:styleId="TableNormal">

</xml_diff>

<commit_message>
Fix dates for Napoleon and some layout issues
</commit_message>
<xml_diff>
--- a/Output/files/Curriculum Vitae.docx
+++ b/Output/files/Curriculum Vitae.docx
@@ -18,8 +18,8 @@
         <w:tblLook w:val="04A0" w:firstRow="1" w:lastRow="0" w:firstColumn="1" w:lastColumn="0" w:noHBand="0" w:noVBand="1"/>
       </w:tblPr>
       <w:tblGrid>
-        <w:gridCol w:w="4744"/>
-        <w:gridCol w:w="6982"/>
+        <w:gridCol w:w="4806"/>
+        <w:gridCol w:w="6920"/>
       </w:tblGrid>
       <w:tr>
         <w:trPr>
@@ -1688,16 +1688,32 @@
                     <w:t>mproved the camera capture process.</w:t>
                   </w:r>
                 </w:p>
+                <w:p>
+                  <w:pPr>
+                    <w:autoSpaceDE w:val="0"/>
+                    <w:autoSpaceDN w:val="0"/>
+                    <w:adjustRightInd w:val="0"/>
+                    <w:spacing w:line="276" w:lineRule="auto"/>
+                    <w:ind w:left="360"/>
+                    <w:rPr>
+                      <w:rFonts w:ascii="Calibri" w:eastAsia="Times New Roman" w:hAnsi="Calibri" w:cs="Arial"/>
+                      <w:color w:val="000000"/>
+                      <w:spacing w:val="2"/>
+                      <w:sz w:val="20"/>
+                      <w:szCs w:val="20"/>
+                      <w:lang w:eastAsia="en-GB"/>
+                    </w:rPr>
+                  </w:pPr>
+                </w:p>
               </w:tc>
             </w:tr>
           </w:tbl>
-          <w:p/>
           <w:tbl>
             <w:tblPr>
               <w:tblStyle w:val="TableGrid"/>
-              <w:tblpPr w:leftFromText="180" w:rightFromText="180" w:vertAnchor="text" w:horzAnchor="margin" w:tblpY="163"/>
+              <w:tblpPr w:leftFromText="180" w:rightFromText="180" w:vertAnchor="text" w:horzAnchor="margin" w:tblpY="81"/>
               <w:tblOverlap w:val="never"/>
-              <w:tblW w:w="6766" w:type="dxa"/>
+              <w:tblW w:w="6418" w:type="dxa"/>
               <w:tblBorders>
                 <w:top w:val="none" w:sz="0" w:space="0" w:color="auto"/>
                 <w:left w:val="none" w:sz="0" w:space="0" w:color="auto"/>
@@ -1709,17 +1725,17 @@
               <w:tblLook w:val="04A0" w:firstRow="1" w:lastRow="0" w:firstColumn="1" w:lastColumn="0" w:noHBand="0" w:noVBand="1"/>
             </w:tblPr>
             <w:tblGrid>
-              <w:gridCol w:w="2942"/>
-              <w:gridCol w:w="1888"/>
-              <w:gridCol w:w="1936"/>
+              <w:gridCol w:w="2792"/>
+              <w:gridCol w:w="1790"/>
+              <w:gridCol w:w="1836"/>
             </w:tblGrid>
             <w:tr>
               <w:trPr>
-                <w:trHeight w:val="79"/>
+                <w:trHeight w:val="61"/>
               </w:trPr>
               <w:tc>
                 <w:tcPr>
-                  <w:tcW w:w="2942" w:type="dxa"/>
+                  <w:tcW w:w="2792" w:type="dxa"/>
                 </w:tcPr>
                 <w:p>
                   <w:pPr>
@@ -1729,8 +1745,6 @@
                       <w:szCs w:val="22"/>
                     </w:rPr>
                   </w:pPr>
-                  <w:bookmarkStart w:id="0" w:name="OLE_LINK3"/>
-                  <w:bookmarkStart w:id="1" w:name="OLE_LINK4"/>
                   <w:r>
                     <w:rPr>
                       <w:rFonts w:ascii="Arial" w:hAnsi="Arial" w:cs="Arial"/>
@@ -1745,10 +1759,11 @@
               </w:tc>
               <w:tc>
                 <w:tcPr>
-                  <w:tcW w:w="1888" w:type="dxa"/>
+                  <w:tcW w:w="1790" w:type="dxa"/>
                 </w:tcPr>
                 <w:p>
                   <w:pPr>
+                    <w:ind w:left="-83"/>
                     <w:rPr>
                       <w:rFonts w:ascii="Calibri" w:hAnsi="Calibri" w:cs="Arial"/>
                       <w:b/>
@@ -1771,7 +1786,7 @@
               </w:tc>
               <w:tc>
                 <w:tcPr>
-                  <w:tcW w:w="1936" w:type="dxa"/>
+                  <w:tcW w:w="1836" w:type="dxa"/>
                 </w:tcPr>
                 <w:p>
                   <w:pPr>
@@ -1802,7 +1817,7 @@
                       <w:sz w:val="20"/>
                       <w:szCs w:val="20"/>
                     </w:rPr>
-                    <w:t xml:space="preserve">/2020 </w:t>
+                    <w:t>/202</w:t>
                   </w:r>
                   <w:r>
                     <w:rPr>
@@ -1812,7 +1827,7 @@
                       <w:sz w:val="20"/>
                       <w:szCs w:val="20"/>
                     </w:rPr>
-                    <w:t>–</w:t>
+                    <w:t>2</w:t>
                   </w:r>
                   <w:r>
                     <w:rPr>
@@ -1832,18 +1847,38 @@
                       <w:sz w:val="20"/>
                       <w:szCs w:val="20"/>
                     </w:rPr>
-                    <w:t>05/2021</w:t>
+                    <w:t>–</w:t>
+                  </w:r>
+                  <w:r>
+                    <w:rPr>
+                      <w:rFonts w:ascii="Calibri" w:hAnsi="Calibri" w:cs="Arial"/>
+                      <w:b/>
+                      <w:bCs/>
+                      <w:sz w:val="20"/>
+                      <w:szCs w:val="20"/>
+                    </w:rPr>
+                    <w:t xml:space="preserve"> </w:t>
+                  </w:r>
+                  <w:r>
+                    <w:rPr>
+                      <w:rFonts w:ascii="Calibri" w:hAnsi="Calibri" w:cs="Arial"/>
+                      <w:b/>
+                      <w:bCs/>
+                      <w:sz w:val="20"/>
+                      <w:szCs w:val="20"/>
+                    </w:rPr>
+                    <w:t>5/2022</w:t>
                   </w:r>
                 </w:p>
               </w:tc>
             </w:tr>
             <w:tr>
               <w:trPr>
-                <w:trHeight w:val="79"/>
+                <w:trHeight w:val="61"/>
               </w:trPr>
               <w:tc>
                 <w:tcPr>
-                  <w:tcW w:w="2942" w:type="dxa"/>
+                  <w:tcW w:w="2792" w:type="dxa"/>
                 </w:tcPr>
                 <w:p>
                   <w:pPr>
@@ -1857,7 +1892,7 @@
               </w:tc>
               <w:tc>
                 <w:tcPr>
-                  <w:tcW w:w="1888" w:type="dxa"/>
+                  <w:tcW w:w="1790" w:type="dxa"/>
                 </w:tcPr>
                 <w:p>
                   <w:pPr>
@@ -1873,7 +1908,7 @@
               </w:tc>
               <w:tc>
                 <w:tcPr>
-                  <w:tcW w:w="1936" w:type="dxa"/>
+                  <w:tcW w:w="1836" w:type="dxa"/>
                 </w:tcPr>
                 <w:p>
                   <w:pPr>
@@ -1891,7 +1926,7 @@
           <w:tbl>
             <w:tblPr>
               <w:tblStyle w:val="TableGrid"/>
-              <w:tblpPr w:leftFromText="180" w:rightFromText="180" w:vertAnchor="text" w:horzAnchor="margin" w:tblpY="-54"/>
+              <w:tblpPr w:leftFromText="180" w:rightFromText="180" w:vertAnchor="text" w:horzAnchor="margin" w:tblpY="-3021"/>
               <w:tblOverlap w:val="never"/>
               <w:tblW w:w="6678" w:type="dxa"/>
               <w:tblCellSpacing w:w="20" w:type="dxa"/>
@@ -1980,26 +2015,10 @@
                     <w:t>Created a wrapper between a provider of web-based betting sports and a new version of the sports app for the company.</w:t>
                   </w:r>
                 </w:p>
-                <w:p>
-                  <w:pPr>
-                    <w:autoSpaceDE w:val="0"/>
-                    <w:autoSpaceDN w:val="0"/>
-                    <w:adjustRightInd w:val="0"/>
-                    <w:spacing w:line="276" w:lineRule="auto"/>
-                    <w:ind w:left="360"/>
-                    <w:rPr>
-                      <w:rFonts w:ascii="Calibri" w:eastAsia="Times New Roman" w:hAnsi="Calibri" w:cs="Arial"/>
-                      <w:color w:val="000000"/>
-                      <w:spacing w:val="2"/>
-                      <w:sz w:val="20"/>
-                      <w:szCs w:val="20"/>
-                      <w:lang w:eastAsia="en-GB"/>
-                    </w:rPr>
-                  </w:pPr>
-                </w:p>
               </w:tc>
             </w:tr>
           </w:tbl>
+          <w:p/>
           <w:tbl>
             <w:tblPr>
               <w:tblStyle w:val="TableGrid"/>
@@ -2017,18 +2036,18 @@
               <w:tblLook w:val="04A0" w:firstRow="1" w:lastRow="0" w:firstColumn="1" w:lastColumn="0" w:noHBand="0" w:noVBand="1"/>
             </w:tblPr>
             <w:tblGrid>
-              <w:gridCol w:w="2464"/>
-              <w:gridCol w:w="1042"/>
-              <w:gridCol w:w="1068"/>
-              <w:gridCol w:w="1908"/>
+              <w:gridCol w:w="2493"/>
+              <w:gridCol w:w="1056"/>
+              <w:gridCol w:w="1080"/>
+              <w:gridCol w:w="1931"/>
             </w:tblGrid>
             <w:tr>
               <w:trPr>
-                <w:trHeight w:val="90"/>
+                <w:trHeight w:val="158"/>
               </w:trPr>
               <w:tc>
                 <w:tcPr>
-                  <w:tcW w:w="2464" w:type="dxa"/>
+                  <w:tcW w:w="2493" w:type="dxa"/>
                 </w:tcPr>
                 <w:p>
                   <w:pPr>
@@ -2038,6 +2057,8 @@
                       <w:szCs w:val="22"/>
                     </w:rPr>
                   </w:pPr>
+                  <w:bookmarkStart w:id="0" w:name="OLE_LINK3"/>
+                  <w:bookmarkStart w:id="1" w:name="OLE_LINK4"/>
                   <w:r>
                     <w:rPr>
                       <w:rFonts w:ascii="Arial" w:hAnsi="Arial" w:cs="Arial"/>
@@ -2072,7 +2093,7 @@
               </w:tc>
               <w:tc>
                 <w:tcPr>
-                  <w:tcW w:w="2110" w:type="dxa"/>
+                  <w:tcW w:w="2135" w:type="dxa"/>
                   <w:gridSpan w:val="2"/>
                 </w:tcPr>
                 <w:p>
@@ -2093,13 +2114,13 @@
                       <w:sz w:val="20"/>
                       <w:szCs w:val="20"/>
                     </w:rPr>
-                    <w:t>Easy Banking Business @BNP Paribas Fortis</w:t>
+                    <w:t>BNP Paribas Fortis</w:t>
                   </w:r>
                 </w:p>
               </w:tc>
               <w:tc>
                 <w:tcPr>
-                  <w:tcW w:w="1908" w:type="dxa"/>
+                  <w:tcW w:w="1931" w:type="dxa"/>
                 </w:tcPr>
                 <w:p>
                   <w:pPr>
@@ -2187,11 +2208,11 @@
             </w:tr>
             <w:tr>
               <w:trPr>
-                <w:trHeight w:val="90"/>
+                <w:trHeight w:val="158"/>
               </w:trPr>
               <w:tc>
                 <w:tcPr>
-                  <w:tcW w:w="3506" w:type="dxa"/>
+                  <w:tcW w:w="3549" w:type="dxa"/>
                   <w:gridSpan w:val="2"/>
                 </w:tcPr>
                 <w:p>
@@ -2206,7 +2227,7 @@
               </w:tc>
               <w:tc>
                 <w:tcPr>
-                  <w:tcW w:w="1068" w:type="dxa"/>
+                  <w:tcW w:w="1080" w:type="dxa"/>
                 </w:tcPr>
                 <w:p>
                   <w:pPr>
@@ -2222,7 +2243,7 @@
               </w:tc>
               <w:tc>
                 <w:tcPr>
-                  <w:tcW w:w="1908" w:type="dxa"/>
+                  <w:tcW w:w="1931" w:type="dxa"/>
                 </w:tcPr>
                 <w:p>
                   <w:pPr>
@@ -2404,7 +2425,17 @@
                       <w:sz w:val="22"/>
                       <w:szCs w:val="22"/>
                     </w:rPr>
-                    <w:t xml:space="preserve">Lead </w:t>
+                    <w:t>Senior</w:t>
+                  </w:r>
+                  <w:r>
+                    <w:rPr>
+                      <w:rFonts w:ascii="Arial" w:hAnsi="Arial" w:cs="Arial"/>
+                      <w:b/>
+                      <w:bCs/>
+                      <w:sz w:val="22"/>
+                      <w:szCs w:val="22"/>
+                    </w:rPr>
+                    <w:t xml:space="preserve"> </w:t>
                   </w:r>
                   <w:r>
                     <w:rPr>
@@ -2547,7 +2578,7 @@
                       <w:sz w:val="20"/>
                       <w:szCs w:val="20"/>
                     </w:rPr>
-                    <w:t>06/2021</w:t>
+                    <w:t>6/2021</w:t>
                   </w:r>
                 </w:p>
               </w:tc>
@@ -2721,9 +2752,9 @@
               <w:tblLook w:val="04A0" w:firstRow="1" w:lastRow="0" w:firstColumn="1" w:lastColumn="0" w:noHBand="0" w:noVBand="1"/>
             </w:tblPr>
             <w:tblGrid>
-              <w:gridCol w:w="2945"/>
-              <w:gridCol w:w="1883"/>
-              <w:gridCol w:w="1935"/>
+              <w:gridCol w:w="2925"/>
+              <w:gridCol w:w="1861"/>
+              <w:gridCol w:w="1918"/>
             </w:tblGrid>
             <w:tr>
               <w:trPr>
@@ -2741,7 +2772,6 @@
                       <w:szCs w:val="22"/>
                     </w:rPr>
                   </w:pPr>
-                  <w:proofErr w:type="gramStart"/>
                   <w:r>
                     <w:rPr>
                       <w:rFonts w:ascii="Arial" w:hAnsi="Arial" w:cs="Arial"/>
@@ -2760,7 +2790,7 @@
                       <w:sz w:val="22"/>
                       <w:szCs w:val="22"/>
                     </w:rPr>
-                    <w:t xml:space="preserve">  </w:t>
+                    <w:t xml:space="preserve"> </w:t>
                   </w:r>
                   <w:r>
                     <w:rPr>
@@ -2770,18 +2800,7 @@
                       <w:sz w:val="22"/>
                       <w:szCs w:val="22"/>
                     </w:rPr>
-                    <w:t>iOS</w:t>
-                  </w:r>
-                  <w:proofErr w:type="gramEnd"/>
-                  <w:r>
-                    <w:rPr>
-                      <w:rFonts w:ascii="Arial" w:hAnsi="Arial" w:cs="Arial"/>
-                      <w:b/>
-                      <w:bCs/>
-                      <w:sz w:val="22"/>
-                      <w:szCs w:val="22"/>
-                    </w:rPr>
-                    <w:t xml:space="preserve"> Experience</w:t>
+                    <w:t>iOS Experience</w:t>
                   </w:r>
                 </w:p>
               </w:tc>
@@ -10132,6 +10151,7 @@
   <w:style w:type="character" w:default="1" w:styleId="DefaultParagraphFont">
     <w:name w:val="Default Paragraph Font"/>
     <w:uiPriority w:val="1"/>
+    <w:semiHidden/>
     <w:unhideWhenUsed/>
   </w:style>
   <w:style w:type="table" w:default="1" w:styleId="TableNormal">

</xml_diff>